<commit_message>
Second Draft of Proposal, added Excel file to record rejected papers
</commit_message>
<xml_diff>
--- a/2. Project Concept/Initial Project Concept Foundation A00279668.docx
+++ b/2. Project Concept/Initial Project Concept Foundation A00279668.docx
@@ -483,25 +483,7 @@
                 <w:sz w:val="24"/>
                 <w:szCs w:val="24"/>
               </w:rPr>
-              <w:t>W</w:t>
-            </w:r>
-            <w:r>
-              <w:rPr>
-                <w:rFonts w:ascii="Garamond" w:hAnsi="Garamond"/>
-                <w:b/>
-                <w:sz w:val="24"/>
-                <w:szCs w:val="24"/>
-              </w:rPr>
-              <w:t>hen creating public health advice</w:t>
-            </w:r>
-            <w:r>
-              <w:rPr>
-                <w:rFonts w:ascii="Garamond" w:hAnsi="Garamond"/>
-                <w:b/>
-                <w:sz w:val="24"/>
-                <w:szCs w:val="24"/>
-              </w:rPr>
-              <w:t xml:space="preserve"> policy makers need to fully grasp the future strain </w:t>
+              <w:t xml:space="preserve">When creating public health advice policy makers need to fully grasp the future strain </w:t>
             </w:r>
             <w:r>
               <w:rPr>
@@ -1171,6 +1153,7 @@
                 <w:b/>
                 <w:sz w:val="24"/>
                 <w:szCs w:val="24"/>
+                <w:highlight w:val="yellow"/>
               </w:rPr>
             </w:pPr>
             <w:r>
@@ -1179,6 +1162,7 @@
                 <w:b/>
                 <w:sz w:val="24"/>
                 <w:szCs w:val="24"/>
+                <w:highlight w:val="yellow"/>
               </w:rPr>
               <w:t>Conduct</w:t>
             </w:r>
@@ -1188,6 +1172,7 @@
                 <w:b/>
                 <w:sz w:val="24"/>
                 <w:szCs w:val="24"/>
+                <w:highlight w:val="yellow"/>
               </w:rPr>
               <w:t xml:space="preserve"> a </w:t>
             </w:r>
@@ -1197,6 +1182,7 @@
                 <w:b/>
                 <w:sz w:val="24"/>
                 <w:szCs w:val="24"/>
+                <w:highlight w:val="yellow"/>
               </w:rPr>
               <w:t>l</w:t>
             </w:r>
@@ -1206,6 +1192,7 @@
                 <w:b/>
                 <w:sz w:val="24"/>
                 <w:szCs w:val="24"/>
+                <w:highlight w:val="yellow"/>
               </w:rPr>
               <w:t xml:space="preserve">iterature review of </w:t>
             </w:r>
@@ -1215,6 +1202,7 @@
                 <w:b/>
                 <w:sz w:val="24"/>
                 <w:szCs w:val="24"/>
+                <w:highlight w:val="yellow"/>
               </w:rPr>
               <w:t xml:space="preserve">machine learning models used to </w:t>
             </w:r>
@@ -1224,6 +1212,7 @@
                 <w:b/>
                 <w:sz w:val="24"/>
                 <w:szCs w:val="24"/>
+                <w:highlight w:val="yellow"/>
               </w:rPr>
               <w:t>predict super spreader events.</w:t>
             </w:r>

</xml_diff>